<commit_message>
Added Rocket Pad with functionality Adedded Dr maybe with functionality
</commit_message>
<xml_diff>
--- a/docs/new functionality documentation/Work Breakdown Agreement - Assignment 2.docx
+++ b/docs/new functionality documentation/Work Breakdown Agreement - Assignment 2.docx
@@ -755,7 +755,7 @@
       </w:pPr>
     </w:pPrDefault>
   </w:docDefaults>
-  <w:latentStyles w:defLockedState="0" w:defUIPriority="99" w:defSemiHidden="0" w:defUnhideWhenUsed="0" w:defQFormat="0" w:count="375">
+  <w:latentStyles w:defLockedState="0" w:defUIPriority="99" w:defSemiHidden="0" w:defUnhideWhenUsed="0" w:defQFormat="0" w:count="376">
     <w:lsdException w:name="Normal" w:uiPriority="0" w:qFormat="1"/>
     <w:lsdException w:name="heading 1" w:uiPriority="9" w:qFormat="1"/>
     <w:lsdException w:name="heading 2" w:semiHidden="1" w:uiPriority="9" w:unhideWhenUsed="1" w:qFormat="1"/>
@@ -861,7 +861,6 @@
     <w:lsdException w:name="HTML Sample" w:semiHidden="1" w:unhideWhenUsed="1"/>
     <w:lsdException w:name="HTML Typewriter" w:semiHidden="1" w:unhideWhenUsed="1"/>
     <w:lsdException w:name="HTML Variable" w:semiHidden="1" w:unhideWhenUsed="1"/>
-    <w:lsdException w:name="Normal Table" w:semiHidden="1" w:unhideWhenUsed="1"/>
     <w:lsdException w:name="annotation subject" w:semiHidden="1" w:unhideWhenUsed="1"/>
     <w:lsdException w:name="No List" w:semiHidden="1" w:unhideWhenUsed="1"/>
     <w:lsdException w:name="Outline List 1" w:semiHidden="1" w:unhideWhenUsed="1"/>
@@ -908,10 +907,8 @@
     <w:lsdException w:name="Table Subtle 2" w:semiHidden="1" w:unhideWhenUsed="1"/>
     <w:lsdException w:name="Table Web 1" w:semiHidden="1" w:unhideWhenUsed="1"/>
     <w:lsdException w:name="Table Web 2" w:semiHidden="1" w:unhideWhenUsed="1"/>
-    <w:lsdException w:name="Table Web 3" w:semiHidden="1" w:unhideWhenUsed="1"/>
     <w:lsdException w:name="Balloon Text" w:semiHidden="1" w:unhideWhenUsed="1"/>
     <w:lsdException w:name="Table Grid" w:uiPriority="39"/>
-    <w:lsdException w:name="Table Theme" w:semiHidden="1" w:unhideWhenUsed="1"/>
     <w:lsdException w:name="Placeholder Text" w:semiHidden="1"/>
     <w:lsdException w:name="No Spacing" w:uiPriority="1" w:qFormat="1"/>
     <w:lsdException w:name="Light Shading" w:uiPriority="60"/>
@@ -1131,6 +1128,7 @@
     <w:lsdException w:name="Smart Hyperlink" w:semiHidden="1" w:unhideWhenUsed="1"/>
     <w:lsdException w:name="Hashtag" w:semiHidden="1" w:unhideWhenUsed="1"/>
     <w:lsdException w:name="Unresolved Mention" w:semiHidden="1" w:unhideWhenUsed="1"/>
+    <w:lsdException w:name="Smart Link" w:semiHidden="1" w:unhideWhenUsed="1"/>
   </w:latentStyles>
   <w:style w:type="paragraph" w:default="1" w:styleId="Normal">
     <w:name w:val="Normal"/>

</xml_diff>

<commit_message>
Malo- I agree to WBA(2)
</commit_message>
<xml_diff>
--- a/docs/new functionality documentation/Work Breakdown Agreement - Assignment 2.docx
+++ b/docs/new functionality documentation/Work Breakdown Agreement - Assignment 2.docx
@@ -411,11 +411,9 @@
               <w:spacing w:line="240" w:lineRule="auto"/>
               <w:jc w:val="center"/>
             </w:pPr>
-            <w:proofErr w:type="spellStart"/>
             <w:r>
               <w:t>DoctorMaybe</w:t>
             </w:r>
-            <w:proofErr w:type="spellEnd"/>
           </w:p>
         </w:tc>
         <w:tc>
@@ -724,10 +722,14 @@
       <w:r>
         <w:t>Agreed by: Jeremy</w:t>
       </w:r>
+    </w:p>
+    <w:p>
+      <w:r>
+        <w:t>Agreed by Malo</w:t>
+      </w:r>
       <w:bookmarkStart w:id="0" w:name="_GoBack"/>
       <w:bookmarkEnd w:id="0"/>
     </w:p>
-    <w:p/>
     <w:sectPr>
       <w:pgSz w:w="11906" w:h="16838"/>
       <w:pgMar w:top="1440" w:right="1440" w:bottom="1440" w:left="1440" w:header="708" w:footer="708" w:gutter="0"/>
@@ -861,6 +863,7 @@
     <w:lsdException w:name="HTML Sample" w:semiHidden="1" w:unhideWhenUsed="1"/>
     <w:lsdException w:name="HTML Typewriter" w:semiHidden="1" w:unhideWhenUsed="1"/>
     <w:lsdException w:name="HTML Variable" w:semiHidden="1" w:unhideWhenUsed="1"/>
+    <w:lsdException w:name="Normal Table" w:semiHidden="1" w:unhideWhenUsed="1"/>
     <w:lsdException w:name="annotation subject" w:semiHidden="1" w:unhideWhenUsed="1"/>
     <w:lsdException w:name="No List" w:semiHidden="1" w:unhideWhenUsed="1"/>
     <w:lsdException w:name="Outline List 1" w:semiHidden="1" w:unhideWhenUsed="1"/>
@@ -907,8 +910,10 @@
     <w:lsdException w:name="Table Subtle 2" w:semiHidden="1" w:unhideWhenUsed="1"/>
     <w:lsdException w:name="Table Web 1" w:semiHidden="1" w:unhideWhenUsed="1"/>
     <w:lsdException w:name="Table Web 2" w:semiHidden="1" w:unhideWhenUsed="1"/>
+    <w:lsdException w:name="Table Web 3" w:semiHidden="1" w:unhideWhenUsed="1"/>
     <w:lsdException w:name="Balloon Text" w:semiHidden="1" w:unhideWhenUsed="1"/>
     <w:lsdException w:name="Table Grid" w:uiPriority="39"/>
+    <w:lsdException w:name="Table Theme" w:semiHidden="1" w:unhideWhenUsed="1"/>
     <w:lsdException w:name="Placeholder Text" w:semiHidden="1"/>
     <w:lsdException w:name="No Spacing" w:uiPriority="1" w:qFormat="1"/>
     <w:lsdException w:name="Light Shading" w:uiPriority="60"/>

</xml_diff>